<commit_message>
fulbright and kissinger letters and masterlist
</commit_message>
<xml_diff>
--- a/files/docx/1972-02-28-letter-from-dean-to-fulbright-re-kissinger-testimony.docx
+++ b/files/docx/1972-02-28-letter-from-dean-to-fulbright-re-kissinger-testimony.docx
@@ -61,6 +61,7 @@
           <w:smallCaps/>
         </w:rPr>
       </w:pPr>
+      <w:bookmarkStart w:id="0" w:name="_GoBack"/>
       <w:r>
         <w:rPr>
           <w:smallCaps/>
@@ -126,14 +127,12 @@
       <w:pPr>
         <w:jc w:val="both"/>
       </w:pPr>
-      <w:bookmarkStart w:id="0" w:name="_GoBack"/>
       <w:r>
         <w:rPr>
           <w:smallCaps/>
         </w:rPr>
         <w:t>Dear Mr. Chairman</w:t>
       </w:r>
-      <w:bookmarkEnd w:id="0"/>
       <w:r>
         <w:t>: This will acknowledge receipt and thank you for your letter to Dr. Henry A. Kissinger dated February 10, 1972, which in his absence has been referred to me for response.</w:t>
       </w:r>
@@ -211,7 +210,11 @@
         </w:rPr>
         <w:t>Counsel to the President</w:t>
       </w:r>
-    </w:p>
+      <w:r>
+        <w:t>.</w:t>
+      </w:r>
+    </w:p>
+    <w:bookmarkEnd w:id="0"/>
     <w:sectPr>
       <w:pgSz w:w="12240" w:h="15840"/>
       <w:pgMar w:top="1440" w:right="1440" w:bottom="1440" w:left="1440" w:header="720" w:footer="720" w:gutter="0"/>

</xml_diff>